<commit_message>
del manual dsl b11
</commit_message>
<xml_diff>
--- a/Name Table.docx
+++ b/Name Table.docx
@@ -732,6 +732,369 @@
           </w:p>
         </w:tc>
       </w:tr>
+    </w:tbl>
+    <w:p/>
+    <w:p>
+      <w:r>
+        <w:t>FDS2</w:t>
+      </w:r>
+    </w:p>
+    <w:tbl>
+      <w:tblPr>
+        <w:tblStyle w:val="TableGrid"/>
+        <w:tblpPr w:leftFromText="180" w:rightFromText="180" w:vertAnchor="text" w:horzAnchor="margin" w:tblpY="142"/>
+        <w:tblW w:w="10030" w:type="dxa"/>
+        <w:tblBorders>
+          <w:bottom w:val="none" w:sz="0" w:space="0" w:color="auto"/>
+          <w:insideH w:val="none" w:sz="0" w:space="0" w:color="auto"/>
+          <w:insideV w:val="none" w:sz="0" w:space="0" w:color="auto"/>
+        </w:tblBorders>
+        <w:tblLook w:val="04A0" w:firstRow="1" w:lastRow="0" w:firstColumn="1" w:lastColumn="0" w:noHBand="0" w:noVBand="1"/>
+      </w:tblPr>
+      <w:tblGrid>
+        <w:gridCol w:w="5700"/>
+        <w:gridCol w:w="4330"/>
+      </w:tblGrid>
+      <w:tr>
+        <w:trPr>
+          <w:trHeight w:val="314"/>
+        </w:trPr>
+        <w:tc>
+          <w:tcPr>
+            <w:tcW w:w="5700" w:type="dxa"/>
+            <w:tcBorders>
+              <w:top w:val="single" w:sz="4" w:space="0" w:color="auto"/>
+              <w:bottom w:val="single" w:sz="4" w:space="0" w:color="auto"/>
+            </w:tcBorders>
+          </w:tcPr>
+          <w:p>
+            <w:pPr>
+              <w:rPr>
+                <w:b/>
+                <w:bCs/>
+                <w:sz w:val="28"/>
+                <w:szCs w:val="28"/>
+              </w:rPr>
+            </w:pPr>
+            <w:bookmarkStart w:id="1" w:name="_Hlk116933786"/>
+            <w:r>
+              <w:rPr>
+                <w:b/>
+                <w:bCs/>
+                <w:szCs w:val="22"/>
+              </w:rPr>
+              <w:t xml:space="preserve">NAME OF STUDENT: </w:t>
+            </w:r>
+            <w:r>
+              <w:rPr>
+                <w:sz w:val="26"/>
+              </w:rPr>
+              <w:t>Prathamesh Kalyan Sable</w:t>
+            </w:r>
+          </w:p>
+        </w:tc>
+        <w:tc>
+          <w:tcPr>
+            <w:tcW w:w="4330" w:type="dxa"/>
+            <w:tcBorders>
+              <w:top w:val="single" w:sz="4" w:space="0" w:color="auto"/>
+              <w:bottom w:val="single" w:sz="4" w:space="0" w:color="auto"/>
+            </w:tcBorders>
+          </w:tcPr>
+          <w:p>
+            <w:pPr>
+              <w:rPr>
+                <w:b/>
+                <w:bCs/>
+                <w:sz w:val="28"/>
+                <w:szCs w:val="28"/>
+              </w:rPr>
+            </w:pPr>
+            <w:r>
+              <w:rPr>
+                <w:b/>
+                <w:bCs/>
+                <w:sz w:val="26"/>
+              </w:rPr>
+              <w:t>CLASS:</w:t>
+            </w:r>
+            <w:r>
+              <w:rPr>
+                <w:sz w:val="26"/>
+              </w:rPr>
+              <w:t xml:space="preserve"> SE Comp 1</w:t>
+            </w:r>
+          </w:p>
+        </w:tc>
+      </w:tr>
+      <w:tr>
+        <w:trPr>
+          <w:trHeight w:val="302"/>
+        </w:trPr>
+        <w:tc>
+          <w:tcPr>
+            <w:tcW w:w="5700" w:type="dxa"/>
+            <w:tcBorders>
+              <w:top w:val="single" w:sz="4" w:space="0" w:color="auto"/>
+              <w:bottom w:val="single" w:sz="4" w:space="0" w:color="auto"/>
+            </w:tcBorders>
+          </w:tcPr>
+          <w:p>
+            <w:pPr>
+              <w:rPr>
+                <w:b/>
+                <w:bCs/>
+                <w:sz w:val="28"/>
+                <w:szCs w:val="28"/>
+              </w:rPr>
+            </w:pPr>
+            <w:r>
+              <w:rPr>
+                <w:b/>
+                <w:bCs/>
+                <w:sz w:val="26"/>
+              </w:rPr>
+              <w:t xml:space="preserve">SEMESTER/YEAR: </w:t>
+            </w:r>
+            <w:r>
+              <w:rPr>
+                <w:sz w:val="26"/>
+              </w:rPr>
+              <w:t>Sem-3 / 2022-23</w:t>
+            </w:r>
+            <w:r>
+              <w:rPr>
+                <w:b/>
+                <w:bCs/>
+                <w:sz w:val="26"/>
+              </w:rPr>
+              <w:t xml:space="preserve">               </w:t>
+            </w:r>
+          </w:p>
+        </w:tc>
+        <w:tc>
+          <w:tcPr>
+            <w:tcW w:w="4330" w:type="dxa"/>
+            <w:tcBorders>
+              <w:top w:val="single" w:sz="4" w:space="0" w:color="auto"/>
+              <w:bottom w:val="single" w:sz="4" w:space="0" w:color="auto"/>
+            </w:tcBorders>
+          </w:tcPr>
+          <w:p>
+            <w:pPr>
+              <w:rPr>
+                <w:b/>
+                <w:bCs/>
+                <w:sz w:val="28"/>
+                <w:szCs w:val="28"/>
+              </w:rPr>
+            </w:pPr>
+            <w:r>
+              <w:rPr>
+                <w:b/>
+                <w:bCs/>
+                <w:sz w:val="26"/>
+              </w:rPr>
+              <w:t xml:space="preserve">ROLL NO: </w:t>
+            </w:r>
+            <w:r>
+              <w:rPr>
+                <w:sz w:val="26"/>
+              </w:rPr>
+              <w:t>015</w:t>
+            </w:r>
+          </w:p>
+        </w:tc>
+      </w:tr>
+      <w:tr>
+        <w:trPr>
+          <w:trHeight w:val="314"/>
+        </w:trPr>
+        <w:tc>
+          <w:tcPr>
+            <w:tcW w:w="5700" w:type="dxa"/>
+            <w:tcBorders>
+              <w:top w:val="single" w:sz="4" w:space="0" w:color="auto"/>
+              <w:bottom w:val="single" w:sz="4" w:space="0" w:color="auto"/>
+            </w:tcBorders>
+          </w:tcPr>
+          <w:p>
+            <w:pPr>
+              <w:rPr>
+                <w:b/>
+                <w:bCs/>
+                <w:sz w:val="28"/>
+                <w:szCs w:val="28"/>
+              </w:rPr>
+            </w:pPr>
+            <w:r>
+              <w:rPr>
+                <w:b/>
+                <w:bCs/>
+                <w:szCs w:val="22"/>
+              </w:rPr>
+              <w:t xml:space="preserve">DATE OF PERFORMANCE:  </w:t>
+            </w:r>
+            <w:r>
+              <w:rPr>
+                <w:szCs w:val="22"/>
+              </w:rPr>
+              <w:t xml:space="preserve">    </w:t>
+            </w:r>
+            <w:r>
+              <w:rPr>
+                <w:szCs w:val="22"/>
+              </w:rPr>
+              <w:t>/</w:t>
+            </w:r>
+            <w:r>
+              <w:rPr>
+                <w:szCs w:val="22"/>
+              </w:rPr>
+              <w:t xml:space="preserve">      </w:t>
+            </w:r>
+            <w:r>
+              <w:rPr>
+                <w:szCs w:val="22"/>
+              </w:rPr>
+              <w:t>/2022</w:t>
+            </w:r>
+          </w:p>
+        </w:tc>
+        <w:tc>
+          <w:tcPr>
+            <w:tcW w:w="4330" w:type="dxa"/>
+            <w:tcBorders>
+              <w:top w:val="single" w:sz="4" w:space="0" w:color="auto"/>
+              <w:bottom w:val="single" w:sz="4" w:space="0" w:color="auto"/>
+            </w:tcBorders>
+          </w:tcPr>
+          <w:p>
+            <w:pPr>
+              <w:rPr>
+                <w:b/>
+                <w:bCs/>
+                <w:sz w:val="28"/>
+                <w:szCs w:val="28"/>
+              </w:rPr>
+            </w:pPr>
+            <w:r>
+              <w:rPr>
+                <w:b/>
+                <w:bCs/>
+                <w:szCs w:val="22"/>
+              </w:rPr>
+              <w:t>DATE OF SUBMISSION:</w:t>
+            </w:r>
+            <w:r>
+              <w:rPr>
+                <w:sz w:val="26"/>
+              </w:rPr>
+              <w:t xml:space="preserve">     </w:t>
+            </w:r>
+            <w:r>
+              <w:rPr>
+                <w:sz w:val="26"/>
+              </w:rPr>
+              <w:t>/</w:t>
+            </w:r>
+            <w:r>
+              <w:rPr>
+                <w:sz w:val="26"/>
+              </w:rPr>
+              <w:t xml:space="preserve">      </w:t>
+            </w:r>
+            <w:r>
+              <w:rPr>
+                <w:sz w:val="26"/>
+              </w:rPr>
+              <w:t>/2022</w:t>
+            </w:r>
+          </w:p>
+        </w:tc>
+      </w:tr>
+      <w:tr>
+        <w:trPr>
+          <w:trHeight w:val="314"/>
+        </w:trPr>
+        <w:tc>
+          <w:tcPr>
+            <w:tcW w:w="5700" w:type="dxa"/>
+            <w:tcBorders>
+              <w:top w:val="single" w:sz="4" w:space="0" w:color="auto"/>
+              <w:bottom w:val="single" w:sz="4" w:space="0" w:color="auto"/>
+            </w:tcBorders>
+          </w:tcPr>
+          <w:p>
+            <w:pPr>
+              <w:rPr>
+                <w:b/>
+                <w:bCs/>
+                <w:sz w:val="28"/>
+                <w:szCs w:val="28"/>
+              </w:rPr>
+            </w:pPr>
+            <w:r>
+              <w:rPr>
+                <w:b/>
+                <w:bCs/>
+                <w:sz w:val="26"/>
+              </w:rPr>
+              <w:t>EXAMINED BY</w:t>
+            </w:r>
+            <w:r>
+              <w:rPr>
+                <w:b/>
+                <w:bCs/>
+                <w:sz w:val="26"/>
+              </w:rPr>
+              <w:t>:</w:t>
+            </w:r>
+            <w:r>
+              <w:rPr>
+                <w:b/>
+                <w:bCs/>
+                <w:sz w:val="26"/>
+              </w:rPr>
+              <w:t xml:space="preserve"> </w:t>
+            </w:r>
+            <w:r>
+              <w:rPr>
+                <w:sz w:val="26"/>
+              </w:rPr>
+              <w:t xml:space="preserve"> </w:t>
+            </w:r>
+          </w:p>
+        </w:tc>
+        <w:tc>
+          <w:tcPr>
+            <w:tcW w:w="4330" w:type="dxa"/>
+            <w:tcBorders>
+              <w:top w:val="single" w:sz="4" w:space="0" w:color="auto"/>
+              <w:bottom w:val="single" w:sz="4" w:space="0" w:color="auto"/>
+            </w:tcBorders>
+          </w:tcPr>
+          <w:p>
+            <w:pPr>
+              <w:rPr>
+                <w:b/>
+                <w:bCs/>
+                <w:sz w:val="28"/>
+                <w:szCs w:val="28"/>
+              </w:rPr>
+            </w:pPr>
+            <w:r>
+              <w:rPr>
+                <w:b/>
+                <w:bCs/>
+                <w:sz w:val="26"/>
+              </w:rPr>
+              <w:t xml:space="preserve">EXPERIMENT NO: </w:t>
+            </w:r>
+          </w:p>
+        </w:tc>
+      </w:tr>
+      <w:bookmarkEnd w:id="1"/>
     </w:tbl>
     <w:p/>
     <w:p/>
@@ -1878,7 +2241,7 @@
   <w:style w:type="paragraph" w:default="1" w:styleId="Normal">
     <w:name w:val="Normal"/>
     <w:qFormat/>
-    <w:rsid w:val="00BC6910"/>
+    <w:rsid w:val="002A2F4F"/>
     <w:pPr>
       <w:suppressAutoHyphens/>
       <w:spacing w:after="0" w:line="240" w:lineRule="auto"/>

</xml_diff>